<commit_message>
Ciaran and eoin, test complete for SRS
</commit_message>
<xml_diff>
--- a/SRS-Document.docx
+++ b/SRS-Document.docx
@@ -99,7 +99,7 @@
               <w:szCs w:val="56"/>
             </w:rPr>
           </w:pPr>
-          <w:bookmarkStart w:id="0" w:name="_Toc469490390"/>
+          <w:bookmarkStart w:id="0" w:name="_Toc469560609"/>
           <w:r>
             <w:rPr>
               <w:b w:val="0"/>
@@ -357,8 +357,6 @@
               <w:docGrid w:linePitch="360"/>
             </w:sectPr>
           </w:pPr>
-          <w:bookmarkStart w:id="1" w:name="_GoBack"/>
-          <w:bookmarkEnd w:id="1"/>
           <w:r>
             <w:rPr>
               <w:b/>
@@ -403,6 +401,13 @@
         </w:p>
         <w:sdt>
           <w:sdtPr>
+            <w:rPr>
+              <w:rFonts w:asciiTheme="minorHAnsi" w:eastAsiaTheme="minorHAnsi" w:hAnsiTheme="minorHAnsi" w:cstheme="minorBidi"/>
+              <w:color w:val="auto"/>
+              <w:sz w:val="22"/>
+              <w:szCs w:val="22"/>
+              <w:lang w:val="en-GB"/>
+            </w:rPr>
             <w:id w:val="152967366"/>
             <w:docPartObj>
               <w:docPartGallery w:val="Table of Contents"/>
@@ -411,14 +416,9 @@
           </w:sdtPr>
           <w:sdtEndPr>
             <w:rPr>
-              <w:rFonts w:asciiTheme="minorHAnsi" w:eastAsiaTheme="minorHAnsi" w:hAnsiTheme="minorHAnsi" w:cstheme="minorBidi"/>
               <w:b/>
               <w:bCs/>
               <w:noProof/>
-              <w:color w:val="auto"/>
-              <w:sz w:val="22"/>
-              <w:szCs w:val="22"/>
-              <w:lang w:val="en-GB"/>
             </w:rPr>
           </w:sdtEndPr>
           <w:sdtContent>
@@ -457,13 +457,13 @@
               <w:r>
                 <w:fldChar w:fldCharType="separate"/>
               </w:r>
-              <w:hyperlink w:anchor="_Toc469490389" w:history="1">
+              <w:hyperlink w:anchor="_Toc469560609" w:history="1">
                 <w:r>
                   <w:rPr>
                     <w:rStyle w:val="Hyperlink"/>
                     <w:noProof/>
                   </w:rPr>
-                  <w:t>Lab 5 –</w:t>
+                  <w:t>Software Requirements Document – SRS</w:t>
                 </w:r>
                 <w:r>
                   <w:rPr>
@@ -484,7 +484,7 @@
                     <w:noProof/>
                     <w:webHidden/>
                   </w:rPr>
-                  <w:instrText xml:space="preserve"> PAGEREF _Toc469490389 \h </w:instrText>
+                  <w:instrText xml:space="preserve"> PAGEREF _Toc469560609 \h </w:instrText>
                 </w:r>
                 <w:r>
                   <w:rPr>
@@ -527,77 +527,7 @@
                   <w:lang w:val="en-GB" w:eastAsia="en-GB"/>
                 </w:rPr>
               </w:pPr>
-              <w:hyperlink w:anchor="_Toc469490390" w:history="1">
-                <w:r>
-                  <w:rPr>
-                    <w:rStyle w:val="Hyperlink"/>
-                    <w:noProof/>
-                  </w:rPr>
-                  <w:t>Software Requirements Document – SRS</w:t>
-                </w:r>
-                <w:r>
-                  <w:rPr>
-                    <w:noProof/>
-                    <w:webHidden/>
-                  </w:rPr>
-                  <w:tab/>
-                </w:r>
-                <w:r>
-                  <w:rPr>
-                    <w:noProof/>
-                    <w:webHidden/>
-                  </w:rPr>
-                  <w:fldChar w:fldCharType="begin"/>
-                </w:r>
-                <w:r>
-                  <w:rPr>
-                    <w:noProof/>
-                    <w:webHidden/>
-                  </w:rPr>
-                  <w:instrText xml:space="preserve"> PAGEREF _Toc469490390 \h </w:instrText>
-                </w:r>
-                <w:r>
-                  <w:rPr>
-                    <w:noProof/>
-                    <w:webHidden/>
-                  </w:rPr>
-                </w:r>
-                <w:r>
-                  <w:rPr>
-                    <w:noProof/>
-                    <w:webHidden/>
-                  </w:rPr>
-                  <w:fldChar w:fldCharType="separate"/>
-                </w:r>
-                <w:r>
-                  <w:rPr>
-                    <w:noProof/>
-                    <w:webHidden/>
-                  </w:rPr>
-                  <w:t xml:space="preserve"> </w:t>
-                </w:r>
-                <w:r>
-                  <w:rPr>
-                    <w:noProof/>
-                    <w:webHidden/>
-                  </w:rPr>
-                  <w:fldChar w:fldCharType="end"/>
-                </w:r>
-              </w:hyperlink>
-            </w:p>
-            <w:p>
-              <w:pPr>
-                <w:pStyle w:val="TOC1"/>
-                <w:tabs>
-                  <w:tab w:val="right" w:leader="dot" w:pos="9016"/>
-                </w:tabs>
-                <w:rPr>
-                  <w:rFonts w:cstheme="minorBidi"/>
-                  <w:noProof/>
-                  <w:lang w:val="en-GB" w:eastAsia="en-GB"/>
-                </w:rPr>
-              </w:pPr>
-              <w:hyperlink w:anchor="_Toc469490391" w:history="1">
+              <w:hyperlink w:anchor="_Toc469560610" w:history="1">
                 <w:r>
                   <w:rPr>
                     <w:rStyle w:val="Hyperlink"/>
@@ -624,7 +554,7 @@
                     <w:noProof/>
                     <w:webHidden/>
                   </w:rPr>
-                  <w:instrText xml:space="preserve"> PAGEREF _Toc469490391 \h </w:instrText>
+                  <w:instrText xml:space="preserve"> PAGEREF _Toc469560610 \h </w:instrText>
                 </w:r>
                 <w:r>
                   <w:rPr>
@@ -667,7 +597,7 @@
                   <w:lang w:val="en-GB" w:eastAsia="en-GB"/>
                 </w:rPr>
               </w:pPr>
-              <w:hyperlink w:anchor="_Toc469490392" w:history="1">
+              <w:hyperlink w:anchor="_Toc469560611" w:history="1">
                 <w:r>
                   <w:rPr>
                     <w:rStyle w:val="Hyperlink"/>
@@ -694,7 +624,7 @@
                     <w:noProof/>
                     <w:webHidden/>
                   </w:rPr>
-                  <w:instrText xml:space="preserve"> PAGEREF _Toc469490392 \h </w:instrText>
+                  <w:instrText xml:space="preserve"> PAGEREF _Toc469560611 \h </w:instrText>
                 </w:r>
                 <w:r>
                   <w:rPr>
@@ -758,6 +688,8 @@
             </w:sectPr>
           </w:pPr>
         </w:p>
+        <w:bookmarkStart w:id="1" w:name="_GoBack" w:displacedByCustomXml="next"/>
+        <w:bookmarkEnd w:id="1" w:displacedByCustomXml="next"/>
       </w:sdtContent>
     </w:sdt>
     <w:bookmarkStart w:id="2" w:name="_Toc463382591" w:displacedByCustomXml="prev"/>
@@ -765,7 +697,7 @@
       <w:pPr>
         <w:pStyle w:val="Heading1"/>
       </w:pPr>
-      <w:bookmarkStart w:id="3" w:name="_Toc469490391"/>
+      <w:bookmarkStart w:id="3" w:name="_Toc469560610"/>
       <w:bookmarkEnd w:id="2"/>
       <w:r>
         <w:lastRenderedPageBreak/>
@@ -1692,7 +1624,7 @@
       <w:pPr>
         <w:pStyle w:val="Heading1"/>
       </w:pPr>
-      <w:bookmarkStart w:id="4" w:name="_Toc469490392"/>
+      <w:bookmarkStart w:id="4" w:name="_Toc469560611"/>
       <w:r>
         <w:lastRenderedPageBreak/>
         <w:t>Verification:</w:t>
@@ -1782,21 +1714,13 @@
           </w:tcPr>
           <w:p>
             <w:r>
-              <w:t xml:space="preserve">Student logs in with username </w:t>
+              <w:t xml:space="preserve">Student logs in with username eoin and password </w:t>
             </w:r>
             <w:proofErr w:type="spellStart"/>
             <w:r>
-              <w:t>eoin</w:t>
+              <w:t>ee</w:t>
             </w:r>
             <w:proofErr w:type="spellEnd"/>
-            <w:r>
-              <w:t xml:space="preserve"> and password </w:t>
-            </w:r>
-            <w:proofErr w:type="spellStart"/>
-            <w:r>
-              <w:t>ee</w:t>
-            </w:r>
-            <w:proofErr w:type="spellEnd"/>
           </w:p>
         </w:tc>
         <w:tc>
@@ -1813,7 +1737,11 @@
           <w:tcPr>
             <w:tcW w:w="2254" w:type="dxa"/>
           </w:tcPr>
-          <w:p/>
+          <w:p>
+            <w:r>
+              <w:t xml:space="preserve">Signed in as Ciaran successfully, with password cc. </w:t>
+            </w:r>
+          </w:p>
         </w:tc>
       </w:tr>
       <w:tr>
@@ -1866,7 +1794,14 @@
           <w:tcPr>
             <w:tcW w:w="2254" w:type="dxa"/>
           </w:tcPr>
-          <w:p/>
+          <w:p>
+            <w:r>
+              <w:t xml:space="preserve">All questions were </w:t>
+            </w:r>
+            <w:r>
+              <w:t>presented one after another.</w:t>
+            </w:r>
+          </w:p>
         </w:tc>
       </w:tr>
       <w:tr>
@@ -1919,7 +1854,11 @@
           <w:tcPr>
             <w:tcW w:w="2254" w:type="dxa"/>
           </w:tcPr>
-          <w:p/>
+          <w:p>
+            <w:r>
+              <w:t xml:space="preserve">All answers were available after question. </w:t>
+            </w:r>
+          </w:p>
         </w:tc>
       </w:tr>
       <w:tr>
@@ -1977,7 +1916,14 @@
           <w:tcPr>
             <w:tcW w:w="2254" w:type="dxa"/>
           </w:tcPr>
-          <w:p/>
+          <w:p>
+            <w:r>
+              <w:t xml:space="preserve">Text file successfully produced. Shows attempts and results of student. </w:t>
+            </w:r>
+            <w:r>
+              <w:t xml:space="preserve">Updates file after new attempt. </w:t>
+            </w:r>
+          </w:p>
         </w:tc>
       </w:tr>
       <w:tr>
@@ -2005,10 +1951,7 @@
           </w:tcPr>
           <w:p>
             <w:r>
-              <w:t>Admin</w:t>
-            </w:r>
-            <w:r>
-              <w:t xml:space="preserve"> logs in with username </w:t>
+              <w:t xml:space="preserve">Admin logs in with username </w:t>
             </w:r>
             <w:r>
               <w:t>admin</w:t>
@@ -2035,7 +1978,11 @@
           <w:tcPr>
             <w:tcW w:w="2254" w:type="dxa"/>
           </w:tcPr>
-          <w:p/>
+          <w:p>
+            <w:r>
+              <w:t xml:space="preserve">Admin logs in successfully. </w:t>
+            </w:r>
+          </w:p>
         </w:tc>
       </w:tr>
       <w:tr>
@@ -2068,10 +2015,7 @@
           </w:tcPr>
           <w:p>
             <w:r>
-              <w:t>The number of quiz attempts along with the result of each attempt is shown</w:t>
-            </w:r>
-            <w:r>
-              <w:t xml:space="preserve"> for each Student</w:t>
+              <w:t>The number of quiz attempts along with the result of each attempt is shown for each Student</w:t>
             </w:r>
           </w:p>
         </w:tc>
@@ -2079,7 +2023,19 @@
           <w:tcPr>
             <w:tcW w:w="2254" w:type="dxa"/>
           </w:tcPr>
-          <w:p/>
+          <w:p>
+            <w:r>
+              <w:t xml:space="preserve">Each </w:t>
+            </w:r>
+            <w:proofErr w:type="gramStart"/>
+            <w:r>
+              <w:t>students</w:t>
+            </w:r>
+            <w:proofErr w:type="gramEnd"/>
+            <w:r>
+              <w:t xml:space="preserve"> results and attempts are presented in a text file for admin. </w:t>
+            </w:r>
+          </w:p>
         </w:tc>
       </w:tr>
     </w:tbl>
@@ -3866,7 +3822,7 @@
 </file>
 
 <file path=customXml/itemProps1.xml><?xml version="1.0" encoding="utf-8"?>
-<ds:datastoreItem xmlns:ds="http://schemas.openxmlformats.org/officeDocument/2006/customXml" ds:itemID="{A6BF23D5-D20E-4500-90D3-1F7AF0B05D07}">
+<ds:datastoreItem xmlns:ds="http://schemas.openxmlformats.org/officeDocument/2006/customXml" ds:itemID="{10B88AC5-13ED-48F2-AD4B-3CD887441243}">
   <ds:schemaRefs>
     <ds:schemaRef ds:uri="http://schemas.openxmlformats.org/officeDocument/2006/bibliography"/>
   </ds:schemaRefs>

</xml_diff>